<commit_message>
it is now with few things
</commit_message>
<xml_diff>
--- a/Hotel Management System.docx
+++ b/Hotel Management System.docx
@@ -2,89 +2,6 @@
 <file path=word/document.xml><?xml version="1.0" encoding="utf-8"?>
 <w:document xmlns:wpc="http://schemas.microsoft.com/office/word/2010/wordprocessingCanvas" xmlns:cx="http://schemas.microsoft.com/office/drawing/2014/chartex" xmlns:cx1="http://schemas.microsoft.com/office/drawing/2015/9/8/chartex" xmlns:cx2="http://schemas.microsoft.com/office/drawing/2015/10/21/chartex" xmlns:cx3="http://schemas.microsoft.com/office/drawing/2016/5/9/chartex" xmlns:cx4="http://schemas.microsoft.com/office/drawing/2016/5/10/chartex" xmlns:cx5="http://schemas.microsoft.com/office/drawing/2016/5/11/chartex" xmlns:cx6="http://schemas.microsoft.com/office/drawing/2016/5/12/chartex" xmlns:cx7="http://schemas.microsoft.com/office/drawing/2016/5/13/chartex" xmlns:cx8="http://schemas.microsoft.com/office/drawing/2016/5/14/chartex" xmlns:mc="http://schemas.openxmlformats.org/markup-compatibility/2006" xmlns:aink="http://schemas.microsoft.com/office/drawing/2016/ink" xmlns:am3d="http://schemas.microsoft.com/office/drawing/2017/model3d" xmlns:o="urn:schemas-microsoft-com:office:office" xmlns:oel="http://schemas.microsoft.com/office/2019/extlst" xmlns:r="http://schemas.openxmlformats.org/officeDocument/2006/relationships" xmlns:m="http://schemas.openxmlformats.org/officeDocument/2006/math" xmlns:v="urn:schemas-microsoft-com:vml" xmlns:wp14="http://schemas.microsoft.com/office/word/2010/wordprocessingDrawing" xmlns:wp="http://schemas.openxmlformats.org/drawingml/2006/wordprocessingDrawing" xmlns:w10="urn:schemas-microsoft-com:office:word" xmlns:w="http://schemas.openxmlformats.org/wordprocessingml/2006/main" xmlns:w14="http://schemas.microsoft.com/office/word/2010/wordml" xmlns:w15="http://schemas.microsoft.com/office/word/2012/wordml" xmlns:w16cex="http://schemas.microsoft.com/office/word/2018/wordml/cex" xmlns:w16cid="http://schemas.microsoft.com/office/word/2016/wordml/cid" xmlns:w16="http://schemas.microsoft.com/office/word/2018/wordml" xmlns:w16du="http://schemas.microsoft.com/office/word/2023/wordml/word16du" xmlns:w16sdtdh="http://schemas.microsoft.com/office/word/2020/wordml/sdtdatahash" xmlns:w16sdtfl="http://schemas.microsoft.com/office/word/2024/wordml/sdtformatlock" xmlns:w16se="http://schemas.microsoft.com/office/word/2015/wordml/symex" xmlns:wpg="http://schemas.microsoft.com/office/word/2010/wordprocessingGroup" xmlns:wpi="http://schemas.microsoft.com/office/word/2010/wordprocessingInk" xmlns:wne="http://schemas.microsoft.com/office/word/2006/wordml" xmlns:wps="http://schemas.microsoft.com/office/word/2010/wordprocessingShape" mc:Ignorable="w14 w15 w16se w16cid w16 w16cex w16sdtdh w16sdtfl w16du wp14">
   <w:body>
-    <w:p>
-      <w:pPr>
-        <w:spacing w:after="0"/>
-        <w:rPr>
-          <w:b/>
-          <w:bCs/>
-          <w:sz w:val="18"/>
-          <w:szCs w:val="18"/>
-        </w:rPr>
-      </w:pPr>
-      <w:r>
-        <w:rPr>
-          <w:b/>
-          <w:bCs/>
-          <w:sz w:val="18"/>
-          <w:szCs w:val="18"/>
-        </w:rPr>
-        <w:fldChar w:fldCharType="begin"/>
-      </w:r>
-      <w:r>
-        <w:rPr>
-          <w:b/>
-          <w:bCs/>
-          <w:sz w:val="18"/>
-          <w:szCs w:val="18"/>
-        </w:rPr>
-        <w:instrText>HYPERLINK "</w:instrText>
-      </w:r>
-      <w:r>
-        <w:rPr>
-          <w:b/>
-          <w:bCs/>
-          <w:sz w:val="18"/>
-          <w:szCs w:val="18"/>
-        </w:rPr>
-        <w:instrText>https://chatgpt.com/share/68b5cae4-ebd8-800e-8cdd-844a6354804d</w:instrText>
-      </w:r>
-      <w:r>
-        <w:rPr>
-          <w:b/>
-          <w:bCs/>
-          <w:sz w:val="18"/>
-          <w:szCs w:val="18"/>
-        </w:rPr>
-        <w:instrText>"</w:instrText>
-      </w:r>
-      <w:r>
-        <w:rPr>
-          <w:b/>
-          <w:bCs/>
-          <w:sz w:val="18"/>
-          <w:szCs w:val="18"/>
-        </w:rPr>
-      </w:r>
-      <w:r>
-        <w:rPr>
-          <w:b/>
-          <w:bCs/>
-          <w:sz w:val="18"/>
-          <w:szCs w:val="18"/>
-        </w:rPr>
-        <w:fldChar w:fldCharType="separate"/>
-      </w:r>
-      <w:r>
-        <w:rPr>
-          <w:rStyle w:val="Hyperlink"/>
-          <w:b/>
-          <w:bCs/>
-          <w:sz w:val="18"/>
-          <w:szCs w:val="18"/>
-        </w:rPr>
-        <w:t>https://chatgpt.com/share/68b5cae4-ebd8-800e-8cdd-844a6354804d</w:t>
-      </w:r>
-      <w:r>
-        <w:rPr>
-          <w:b/>
-          <w:bCs/>
-          <w:sz w:val="18"/>
-          <w:szCs w:val="18"/>
-        </w:rPr>
-        <w:fldChar w:fldCharType="end"/>
-      </w:r>
-    </w:p>
     <w:p>
       <w:pPr>
         <w:spacing w:after="0"/>
@@ -118,6 +35,29 @@
           <w:szCs w:val="18"/>
         </w:rPr>
       </w:pPr>
+      <w:hyperlink r:id="rId6" w:history="1">
+        <w:r>
+          <w:rPr>
+            <w:rStyle w:val="Hyperlink"/>
+            <w:b/>
+            <w:bCs/>
+            <w:sz w:val="18"/>
+            <w:szCs w:val="18"/>
+          </w:rPr>
+          <w:t>https://chatgpt.com/share/68b5cae4-ebd8-800e-8cdd-844a6354804d</w:t>
+        </w:r>
+      </w:hyperlink>
+    </w:p>
+    <w:p>
+      <w:pPr>
+        <w:spacing w:after="0"/>
+        <w:rPr>
+          <w:b/>
+          <w:bCs/>
+          <w:sz w:val="18"/>
+          <w:szCs w:val="18"/>
+        </w:rPr>
+      </w:pPr>
     </w:p>
     <w:p>
       <w:pPr>
@@ -906,7 +846,21 @@
           <w:sz w:val="18"/>
           <w:szCs w:val="18"/>
         </w:rPr>
-        <w:t>: View menu, Add order, Update order, Deliver order.</w:t>
+        <w:t xml:space="preserve">: View menu, </w:t>
+      </w:r>
+      <w:r>
+        <w:rPr>
+          <w:sz w:val="18"/>
+          <w:szCs w:val="18"/>
+        </w:rPr>
+        <w:t>add</w:t>
+      </w:r>
+      <w:r>
+        <w:rPr>
+          <w:sz w:val="18"/>
+          <w:szCs w:val="18"/>
+        </w:rPr>
+        <w:t xml:space="preserve"> order, Update order, Deliver order.</w:t>
       </w:r>
     </w:p>
     <w:p>
@@ -935,7 +889,21 @@
           <w:sz w:val="18"/>
           <w:szCs w:val="18"/>
         </w:rPr>
-        <w:t>: Add role, Assign role, Remove staff.</w:t>
+        <w:t xml:space="preserve">: Add role, </w:t>
+      </w:r>
+      <w:r>
+        <w:rPr>
+          <w:sz w:val="18"/>
+          <w:szCs w:val="18"/>
+        </w:rPr>
+        <w:t>assign</w:t>
+      </w:r>
+      <w:r>
+        <w:rPr>
+          <w:sz w:val="18"/>
+          <w:szCs w:val="18"/>
+        </w:rPr>
+        <w:t xml:space="preserve"> role, Remove staff.</w:t>
       </w:r>
     </w:p>
     <w:p>
@@ -1403,7 +1371,6 @@
           <w:szCs w:val="18"/>
         </w:rPr>
       </w:pPr>
-      <w:proofErr w:type="spellStart"/>
       <w:r>
         <w:rPr>
           <w:sz w:val="18"/>
@@ -1411,7 +1378,6 @@
         </w:rPr>
         <w:t>is_active</w:t>
       </w:r>
-      <w:proofErr w:type="spellEnd"/>
     </w:p>
     <w:p>
       <w:pPr>
@@ -1445,31 +1411,13 @@
           <w:szCs w:val="18"/>
         </w:rPr>
       </w:pPr>
-      <w:proofErr w:type="spellStart"/>
-      <w:r>
-        <w:rPr>
-          <w:sz w:val="18"/>
-          <w:szCs w:val="18"/>
-        </w:rPr>
-        <w:t>created_at</w:t>
-      </w:r>
-      <w:proofErr w:type="spellEnd"/>
-      <w:r>
-        <w:rPr>
-          <w:sz w:val="18"/>
-          <w:szCs w:val="18"/>
-        </w:rPr>
-        <w:t xml:space="preserve">, </w:t>
-      </w:r>
-      <w:proofErr w:type="spellStart"/>
-      <w:r>
-        <w:rPr>
-          <w:sz w:val="18"/>
-          <w:szCs w:val="18"/>
-        </w:rPr>
-        <w:t>updated_at</w:t>
-      </w:r>
-      <w:proofErr w:type="spellEnd"/>
+      <w:r>
+        <w:rPr>
+          <w:sz w:val="18"/>
+          <w:szCs w:val="18"/>
+        </w:rPr>
+        <w:t>created_at, updated_at</w:t>
+      </w:r>
     </w:p>
     <w:p>
       <w:pPr>
@@ -1662,23 +1610,7 @@
           <w:sz w:val="18"/>
           <w:szCs w:val="18"/>
         </w:rPr>
-        <w:t xml:space="preserve">code (e.g., </w:t>
-      </w:r>
-      <w:proofErr w:type="spellStart"/>
-      <w:r>
-        <w:rPr>
-          <w:sz w:val="18"/>
-          <w:szCs w:val="18"/>
-        </w:rPr>
-        <w:t>can_add_reservation</w:t>
-      </w:r>
-      <w:proofErr w:type="spellEnd"/>
-      <w:r>
-        <w:rPr>
-          <w:sz w:val="18"/>
-          <w:szCs w:val="18"/>
-        </w:rPr>
-        <w:t>)</w:t>
+        <w:t>code (e.g., can_add_reservation)</w:t>
       </w:r>
     </w:p>
     <w:p>
@@ -1712,7 +1644,6 @@
           <w:szCs w:val="18"/>
         </w:rPr>
       </w:pPr>
-      <w:proofErr w:type="spellStart"/>
       <w:r>
         <w:rPr>
           <w:b/>
@@ -1722,7 +1653,6 @@
         </w:rPr>
         <w:t>UserRole</w:t>
       </w:r>
-      <w:proofErr w:type="spellEnd"/>
       <w:r>
         <w:rPr>
           <w:sz w:val="18"/>
@@ -1742,7 +1672,6 @@
           <w:szCs w:val="18"/>
         </w:rPr>
       </w:pPr>
-      <w:proofErr w:type="spellStart"/>
       <w:r>
         <w:rPr>
           <w:b/>
@@ -1752,7 +1681,6 @@
         </w:rPr>
         <w:t>RolePermission</w:t>
       </w:r>
-      <w:proofErr w:type="spellEnd"/>
       <w:r>
         <w:rPr>
           <w:sz w:val="18"/>
@@ -1866,17 +1794,8 @@
           <w:sz w:val="18"/>
           <w:szCs w:val="18"/>
         </w:rPr>
-        <w:t xml:space="preserve">id / </w:t>
-      </w:r>
-      <w:proofErr w:type="spellStart"/>
-      <w:r>
-        <w:rPr>
-          <w:sz w:val="18"/>
-          <w:szCs w:val="18"/>
-        </w:rPr>
-        <w:t>room_number</w:t>
-      </w:r>
-      <w:proofErr w:type="spellEnd"/>
+        <w:t>id / room_number</w:t>
+      </w:r>
     </w:p>
     <w:p>
       <w:pPr>
@@ -1930,7 +1849,6 @@
           <w:szCs w:val="18"/>
         </w:rPr>
       </w:pPr>
-      <w:proofErr w:type="spellStart"/>
       <w:r>
         <w:rPr>
           <w:sz w:val="18"/>
@@ -1938,7 +1856,6 @@
         </w:rPr>
         <w:t>price_per_night</w:t>
       </w:r>
-      <w:proofErr w:type="spellEnd"/>
     </w:p>
     <w:p>
       <w:pPr>
@@ -2034,7 +1951,6 @@
           <w:szCs w:val="18"/>
         </w:rPr>
       </w:pPr>
-      <w:proofErr w:type="spellStart"/>
       <w:r>
         <w:rPr>
           <w:sz w:val="18"/>
@@ -2042,7 +1958,6 @@
         </w:rPr>
         <w:t>check_in_date</w:t>
       </w:r>
-      <w:proofErr w:type="spellEnd"/>
     </w:p>
     <w:p>
       <w:pPr>
@@ -2056,7 +1971,6 @@
           <w:szCs w:val="18"/>
         </w:rPr>
       </w:pPr>
-      <w:proofErr w:type="spellStart"/>
       <w:r>
         <w:rPr>
           <w:sz w:val="18"/>
@@ -2064,7 +1978,6 @@
         </w:rPr>
         <w:t>check_out_date</w:t>
       </w:r>
-      <w:proofErr w:type="spellEnd"/>
     </w:p>
     <w:p>
       <w:pPr>
@@ -2083,39 +1996,7 @@
           <w:sz w:val="18"/>
           <w:szCs w:val="18"/>
         </w:rPr>
-        <w:t xml:space="preserve">status (Pending, Confirmed, </w:t>
-      </w:r>
-      <w:proofErr w:type="spellStart"/>
-      <w:r>
-        <w:rPr>
-          <w:sz w:val="18"/>
-          <w:szCs w:val="18"/>
-        </w:rPr>
-        <w:t>CheckedIn</w:t>
-      </w:r>
-      <w:proofErr w:type="spellEnd"/>
-      <w:r>
-        <w:rPr>
-          <w:sz w:val="18"/>
-          <w:szCs w:val="18"/>
-        </w:rPr>
-        <w:t xml:space="preserve">, </w:t>
-      </w:r>
-      <w:proofErr w:type="spellStart"/>
-      <w:r>
-        <w:rPr>
-          <w:sz w:val="18"/>
-          <w:szCs w:val="18"/>
-        </w:rPr>
-        <w:t>CheckedOut</w:t>
-      </w:r>
-      <w:proofErr w:type="spellEnd"/>
-      <w:r>
-        <w:rPr>
-          <w:sz w:val="18"/>
-          <w:szCs w:val="18"/>
-        </w:rPr>
-        <w:t>, Cancelled)</w:t>
+        <w:t>status (Pending, Confirmed, CheckedIn, CheckedOut, Cancelled)</w:t>
       </w:r>
     </w:p>
     <w:p>
@@ -2130,21 +2011,12 @@
           <w:szCs w:val="18"/>
         </w:rPr>
       </w:pPr>
-      <w:proofErr w:type="spellStart"/>
-      <w:r>
-        <w:rPr>
-          <w:sz w:val="18"/>
-          <w:szCs w:val="18"/>
-        </w:rPr>
-        <w:t>created_by</w:t>
-      </w:r>
-      <w:proofErr w:type="spellEnd"/>
-      <w:r>
-        <w:rPr>
-          <w:sz w:val="18"/>
-          <w:szCs w:val="18"/>
-        </w:rPr>
-        <w:t xml:space="preserve"> (User)</w:t>
+      <w:r>
+        <w:rPr>
+          <w:sz w:val="18"/>
+          <w:szCs w:val="18"/>
+        </w:rPr>
+        <w:t>created_by (User)</w:t>
       </w:r>
     </w:p>
     <w:p>
@@ -2159,21 +2031,12 @@
           <w:szCs w:val="18"/>
         </w:rPr>
       </w:pPr>
-      <w:proofErr w:type="spellStart"/>
-      <w:r>
-        <w:rPr>
-          <w:sz w:val="18"/>
-          <w:szCs w:val="18"/>
-        </w:rPr>
-        <w:t>payment_status</w:t>
-      </w:r>
-      <w:proofErr w:type="spellEnd"/>
-      <w:r>
-        <w:rPr>
-          <w:sz w:val="18"/>
-          <w:szCs w:val="18"/>
-        </w:rPr>
-        <w:t xml:space="preserve"> (Pending, Paid, Refunded)</w:t>
+      <w:r>
+        <w:rPr>
+          <w:sz w:val="18"/>
+          <w:szCs w:val="18"/>
+        </w:rPr>
+        <w:t>payment_status (Pending, Paid, Refunded)</w:t>
       </w:r>
     </w:p>
     <w:p>
@@ -2310,21 +2173,12 @@
           <w:szCs w:val="18"/>
         </w:rPr>
       </w:pPr>
-      <w:proofErr w:type="spellStart"/>
-      <w:r>
-        <w:rPr>
-          <w:sz w:val="18"/>
-          <w:szCs w:val="18"/>
-        </w:rPr>
-        <w:t>id_proof</w:t>
-      </w:r>
-      <w:proofErr w:type="spellEnd"/>
-      <w:r>
-        <w:rPr>
-          <w:sz w:val="18"/>
-          <w:szCs w:val="18"/>
-        </w:rPr>
-        <w:t xml:space="preserve"> (passport, Aadhaar, etc.)</w:t>
+      <w:r>
+        <w:rPr>
+          <w:sz w:val="18"/>
+          <w:szCs w:val="18"/>
+        </w:rPr>
+        <w:t>id_proof (passport, Aadhaar, etc.)</w:t>
       </w:r>
     </w:p>
     <w:p>
@@ -2368,7 +2222,6 @@
           <w:szCs w:val="18"/>
         </w:rPr>
       </w:pPr>
-      <w:proofErr w:type="spellStart"/>
       <w:r>
         <w:rPr>
           <w:b/>
@@ -2378,7 +2231,6 @@
         </w:rPr>
         <w:t>RoomStatusLog</w:t>
       </w:r>
-      <w:proofErr w:type="spellEnd"/>
     </w:p>
     <w:p>
       <w:pPr>
@@ -2432,21 +2284,12 @@
           <w:szCs w:val="18"/>
         </w:rPr>
       </w:pPr>
-      <w:proofErr w:type="spellStart"/>
-      <w:r>
-        <w:rPr>
-          <w:sz w:val="18"/>
-          <w:szCs w:val="18"/>
-        </w:rPr>
-        <w:t>updated_by</w:t>
-      </w:r>
-      <w:proofErr w:type="spellEnd"/>
-      <w:r>
-        <w:rPr>
-          <w:sz w:val="18"/>
-          <w:szCs w:val="18"/>
-        </w:rPr>
-        <w:t xml:space="preserve"> (Housekeeping User)</w:t>
+      <w:r>
+        <w:rPr>
+          <w:sz w:val="18"/>
+          <w:szCs w:val="18"/>
+        </w:rPr>
+        <w:t>updated_by (Housekeeping User)</w:t>
       </w:r>
     </w:p>
     <w:p>
@@ -2461,7 +2304,6 @@
           <w:szCs w:val="18"/>
         </w:rPr>
       </w:pPr>
-      <w:proofErr w:type="spellStart"/>
       <w:r>
         <w:rPr>
           <w:sz w:val="18"/>
@@ -2469,217 +2311,21 @@
         </w:rPr>
         <w:t>updated_at</w:t>
       </w:r>
-      <w:proofErr w:type="spellEnd"/>
-    </w:p>
-    <w:p>
-      <w:pPr>
-        <w:spacing w:after="0"/>
-        <w:rPr>
-          <w:b/>
-          <w:bCs/>
-          <w:sz w:val="18"/>
-          <w:szCs w:val="18"/>
-        </w:rPr>
-      </w:pPr>
-      <w:r>
-        <w:rPr>
-          <w:rFonts w:ascii="Segoe UI Emoji" w:hAnsi="Segoe UI Emoji" w:cs="Segoe UI Emoji"/>
-          <w:b/>
-          <w:bCs/>
-          <w:sz w:val="18"/>
-          <w:szCs w:val="18"/>
-        </w:rPr>
-        <w:t>🔹</w:t>
-      </w:r>
-      <w:r>
-        <w:rPr>
-          <w:b/>
-          <w:bCs/>
-          <w:sz w:val="18"/>
-          <w:szCs w:val="18"/>
-        </w:rPr>
-        <w:t xml:space="preserve"> Maintenance</w:t>
-      </w:r>
-    </w:p>
-    <w:p>
-      <w:pPr>
-        <w:numPr>
-          <w:ilvl w:val="0"/>
-          <w:numId w:val="11"/>
-        </w:numPr>
-        <w:spacing w:after="0"/>
-        <w:rPr>
-          <w:sz w:val="18"/>
-          <w:szCs w:val="18"/>
-        </w:rPr>
-      </w:pPr>
-      <w:proofErr w:type="spellStart"/>
-      <w:r>
-        <w:rPr>
-          <w:b/>
-          <w:bCs/>
-          <w:sz w:val="18"/>
-          <w:szCs w:val="18"/>
-        </w:rPr>
-        <w:t>MaintenanceTicket</w:t>
-      </w:r>
-      <w:proofErr w:type="spellEnd"/>
-    </w:p>
-    <w:p>
-      <w:pPr>
-        <w:numPr>
-          <w:ilvl w:val="1"/>
-          <w:numId w:val="11"/>
-        </w:numPr>
-        <w:spacing w:after="0"/>
-        <w:rPr>
-          <w:sz w:val="18"/>
-          <w:szCs w:val="18"/>
-        </w:rPr>
-      </w:pPr>
-      <w:r>
-        <w:rPr>
-          <w:sz w:val="18"/>
-          <w:szCs w:val="18"/>
-        </w:rPr>
-        <w:t>id</w:t>
-      </w:r>
-    </w:p>
-    <w:p>
-      <w:pPr>
-        <w:numPr>
-          <w:ilvl w:val="1"/>
-          <w:numId w:val="11"/>
-        </w:numPr>
-        <w:spacing w:after="0"/>
-        <w:rPr>
-          <w:sz w:val="18"/>
-          <w:szCs w:val="18"/>
-        </w:rPr>
-      </w:pPr>
-      <w:r>
-        <w:rPr>
-          <w:sz w:val="18"/>
-          <w:szCs w:val="18"/>
-        </w:rPr>
-        <w:t>room (FK → Room)</w:t>
-      </w:r>
-    </w:p>
-    <w:p>
-      <w:pPr>
-        <w:numPr>
-          <w:ilvl w:val="1"/>
-          <w:numId w:val="11"/>
-        </w:numPr>
-        <w:spacing w:after="0"/>
-        <w:rPr>
-          <w:sz w:val="18"/>
-          <w:szCs w:val="18"/>
-        </w:rPr>
-      </w:pPr>
-      <w:proofErr w:type="spellStart"/>
-      <w:r>
-        <w:rPr>
-          <w:sz w:val="18"/>
-          <w:szCs w:val="18"/>
-        </w:rPr>
-        <w:t>issue_description</w:t>
-      </w:r>
-      <w:proofErr w:type="spellEnd"/>
-    </w:p>
-    <w:p>
-      <w:pPr>
-        <w:numPr>
-          <w:ilvl w:val="1"/>
-          <w:numId w:val="11"/>
-        </w:numPr>
-        <w:spacing w:after="0"/>
-        <w:rPr>
-          <w:sz w:val="18"/>
-          <w:szCs w:val="18"/>
-        </w:rPr>
-      </w:pPr>
-      <w:r>
-        <w:rPr>
-          <w:sz w:val="18"/>
-          <w:szCs w:val="18"/>
-        </w:rPr>
-        <w:t>status (Open, InProgress, Resolved)</w:t>
-      </w:r>
-    </w:p>
-    <w:p>
-      <w:pPr>
-        <w:numPr>
-          <w:ilvl w:val="1"/>
-          <w:numId w:val="11"/>
-        </w:numPr>
-        <w:spacing w:after="0"/>
-        <w:rPr>
-          <w:sz w:val="18"/>
-          <w:szCs w:val="18"/>
-        </w:rPr>
-      </w:pPr>
-      <w:proofErr w:type="spellStart"/>
-      <w:r>
-        <w:rPr>
-          <w:sz w:val="18"/>
-          <w:szCs w:val="18"/>
-        </w:rPr>
-        <w:t>assigned_to</w:t>
-      </w:r>
-      <w:proofErr w:type="spellEnd"/>
-      <w:r>
-        <w:rPr>
-          <w:sz w:val="18"/>
-          <w:szCs w:val="18"/>
-        </w:rPr>
-        <w:t xml:space="preserve"> (Maintenance User)</w:t>
-      </w:r>
-    </w:p>
-    <w:p>
-      <w:pPr>
-        <w:numPr>
-          <w:ilvl w:val="1"/>
-          <w:numId w:val="11"/>
-        </w:numPr>
-        <w:spacing w:after="0"/>
-        <w:rPr>
-          <w:sz w:val="18"/>
-          <w:szCs w:val="18"/>
-        </w:rPr>
-      </w:pPr>
-      <w:proofErr w:type="spellStart"/>
-      <w:r>
-        <w:rPr>
-          <w:sz w:val="18"/>
-          <w:szCs w:val="18"/>
-        </w:rPr>
-        <w:t>created_at</w:t>
-      </w:r>
-      <w:proofErr w:type="spellEnd"/>
-      <w:r>
-        <w:rPr>
-          <w:sz w:val="18"/>
-          <w:szCs w:val="18"/>
-        </w:rPr>
-        <w:t xml:space="preserve">, </w:t>
-      </w:r>
-      <w:proofErr w:type="spellStart"/>
-      <w:r>
-        <w:rPr>
-          <w:sz w:val="18"/>
-          <w:szCs w:val="18"/>
-        </w:rPr>
-        <w:t>updated_at</w:t>
-      </w:r>
-      <w:proofErr w:type="spellEnd"/>
-    </w:p>
-    <w:p>
-      <w:pPr>
-        <w:spacing w:after="0"/>
-        <w:rPr>
-          <w:b/>
-          <w:bCs/>
+    </w:p>
+    <w:p>
+      <w:pPr>
+        <w:spacing w:after="0"/>
+        <w:ind w:left="1440"/>
+        <w:rPr>
+          <w:sz w:val="18"/>
+          <w:szCs w:val="18"/>
+        </w:rPr>
+      </w:pPr>
+    </w:p>
+    <w:p>
+      <w:pPr>
+        <w:spacing w:after="0"/>
+        <w:rPr>
           <w:sz w:val="18"/>
           <w:szCs w:val="18"/>
         </w:rPr>
@@ -2716,7 +2362,6 @@
           <w:szCs w:val="18"/>
         </w:rPr>
       </w:pPr>
-      <w:proofErr w:type="spellStart"/>
       <w:r>
         <w:rPr>
           <w:b/>
@@ -2726,7 +2371,6 @@
         </w:rPr>
         <w:t>MenuItem</w:t>
       </w:r>
-      <w:proofErr w:type="spellEnd"/>
     </w:p>
     <w:p>
       <w:pPr>
@@ -2805,7 +2449,6 @@
           <w:sz w:val="18"/>
           <w:szCs w:val="18"/>
         </w:rPr>
-        <w:lastRenderedPageBreak/>
         <w:t>price</w:t>
       </w:r>
     </w:p>
@@ -2826,23 +2469,7 @@
           <w:sz w:val="18"/>
           <w:szCs w:val="18"/>
         </w:rPr>
-        <w:t>available (</w:t>
-      </w:r>
-      <w:proofErr w:type="spellStart"/>
-      <w:r>
-        <w:rPr>
-          <w:sz w:val="18"/>
-          <w:szCs w:val="18"/>
-        </w:rPr>
-        <w:t>boolean</w:t>
-      </w:r>
-      <w:proofErr w:type="spellEnd"/>
-      <w:r>
-        <w:rPr>
-          <w:sz w:val="18"/>
-          <w:szCs w:val="18"/>
-        </w:rPr>
-        <w:t>)</w:t>
+        <w:t>available (boolean)</w:t>
       </w:r>
     </w:p>
     <w:p>
@@ -2924,23 +2551,7 @@
           <w:sz w:val="18"/>
           <w:szCs w:val="18"/>
         </w:rPr>
-        <w:t xml:space="preserve">items (many-to-many → </w:t>
-      </w:r>
-      <w:proofErr w:type="spellStart"/>
-      <w:r>
-        <w:rPr>
-          <w:sz w:val="18"/>
-          <w:szCs w:val="18"/>
-        </w:rPr>
-        <w:t>MenuItem</w:t>
-      </w:r>
-      <w:proofErr w:type="spellEnd"/>
-      <w:r>
-        <w:rPr>
-          <w:sz w:val="18"/>
-          <w:szCs w:val="18"/>
-        </w:rPr>
-        <w:t xml:space="preserve"> with qty)</w:t>
+        <w:t>items (many-to-many → MenuItem with qty)</w:t>
       </w:r>
     </w:p>
     <w:p>
@@ -2955,21 +2566,12 @@
           <w:szCs w:val="18"/>
         </w:rPr>
       </w:pPr>
-      <w:proofErr w:type="spellStart"/>
-      <w:r>
-        <w:rPr>
-          <w:sz w:val="18"/>
-          <w:szCs w:val="18"/>
-        </w:rPr>
-        <w:t>ordered_by</w:t>
-      </w:r>
-      <w:proofErr w:type="spellEnd"/>
-      <w:r>
-        <w:rPr>
-          <w:sz w:val="18"/>
-          <w:szCs w:val="18"/>
-        </w:rPr>
-        <w:t xml:space="preserve"> (Waiter/Receptionist)</w:t>
+      <w:r>
+        <w:rPr>
+          <w:sz w:val="18"/>
+          <w:szCs w:val="18"/>
+        </w:rPr>
+        <w:t>ordered_by (Waiter/Receptionist)</w:t>
       </w:r>
     </w:p>
     <w:p>
@@ -2989,6 +2591,7 @@
           <w:sz w:val="18"/>
           <w:szCs w:val="18"/>
         </w:rPr>
+        <w:lastRenderedPageBreak/>
         <w:t>status (Pending, Preparing, Ready, Delivered)</w:t>
       </w:r>
     </w:p>
@@ -3135,21 +2738,12 @@
           <w:szCs w:val="18"/>
         </w:rPr>
       </w:pPr>
-      <w:proofErr w:type="spellStart"/>
-      <w:r>
-        <w:rPr>
-          <w:sz w:val="18"/>
-          <w:szCs w:val="18"/>
-        </w:rPr>
-        <w:t>generated_by</w:t>
-      </w:r>
-      <w:proofErr w:type="spellEnd"/>
-      <w:r>
-        <w:rPr>
-          <w:sz w:val="18"/>
-          <w:szCs w:val="18"/>
-        </w:rPr>
-        <w:t xml:space="preserve"> (Accountant/Admin)</w:t>
+      <w:r>
+        <w:rPr>
+          <w:sz w:val="18"/>
+          <w:szCs w:val="18"/>
+        </w:rPr>
+        <w:t>generated_by (Accountant/Admin)</w:t>
       </w:r>
     </w:p>
     <w:p>
@@ -3164,7 +2758,6 @@
           <w:szCs w:val="18"/>
         </w:rPr>
       </w:pPr>
-      <w:proofErr w:type="spellStart"/>
       <w:r>
         <w:rPr>
           <w:sz w:val="18"/>
@@ -3172,7 +2765,6 @@
         </w:rPr>
         <w:t>created_at</w:t>
       </w:r>
-      <w:proofErr w:type="spellEnd"/>
     </w:p>
     <w:p>
       <w:pPr>
@@ -3248,21 +2840,12 @@
           <w:szCs w:val="18"/>
         </w:rPr>
       </w:pPr>
-      <w:proofErr w:type="spellStart"/>
-      <w:r>
-        <w:rPr>
-          <w:sz w:val="18"/>
-          <w:szCs w:val="18"/>
-        </w:rPr>
-        <w:t>payment_method</w:t>
-      </w:r>
-      <w:proofErr w:type="spellEnd"/>
-      <w:r>
-        <w:rPr>
-          <w:sz w:val="18"/>
-          <w:szCs w:val="18"/>
-        </w:rPr>
-        <w:t xml:space="preserve"> (Cash, Card, UPI, etc.)</w:t>
+      <w:r>
+        <w:rPr>
+          <w:sz w:val="18"/>
+          <w:szCs w:val="18"/>
+        </w:rPr>
+        <w:t>payment_method (Cash, Card, UPI, etc.)</w:t>
       </w:r>
     </w:p>
     <w:p>
@@ -3297,7 +2880,6 @@
           <w:szCs w:val="18"/>
         </w:rPr>
       </w:pPr>
-      <w:proofErr w:type="spellStart"/>
       <w:r>
         <w:rPr>
           <w:sz w:val="18"/>
@@ -3305,7 +2887,6 @@
         </w:rPr>
         <w:t>transaction_date</w:t>
       </w:r>
-      <w:proofErr w:type="spellEnd"/>
     </w:p>
     <w:p>
       <w:pPr>
@@ -3901,739 +3482,6 @@
       </w:pPr>
       <w:r>
         <w:rPr>
-          <w:b/>
-          <w:bCs/>
-          <w:sz w:val="18"/>
-          <w:szCs w:val="18"/>
-        </w:rPr>
-        <w:t xml:space="preserve">4. Backend Architecture (Django or </w:t>
-      </w:r>
-      <w:proofErr w:type="spellStart"/>
-      <w:r>
-        <w:rPr>
-          <w:b/>
-          <w:bCs/>
-          <w:sz w:val="18"/>
-          <w:szCs w:val="18"/>
-        </w:rPr>
-        <w:t>FastAPI</w:t>
-      </w:r>
-      <w:proofErr w:type="spellEnd"/>
-      <w:r>
-        <w:rPr>
-          <w:b/>
-          <w:bCs/>
-          <w:sz w:val="18"/>
-          <w:szCs w:val="18"/>
-        </w:rPr>
-        <w:t>)</w:t>
-      </w:r>
-    </w:p>
-    <w:p>
-      <w:pPr>
-        <w:spacing w:after="0"/>
-        <w:rPr>
-          <w:b/>
-          <w:bCs/>
-          <w:sz w:val="18"/>
-          <w:szCs w:val="18"/>
-        </w:rPr>
-      </w:pPr>
-      <w:r>
-        <w:rPr>
-          <w:rFonts w:ascii="Segoe UI Emoji" w:hAnsi="Segoe UI Emoji" w:cs="Segoe UI Emoji"/>
-          <w:b/>
-          <w:bCs/>
-          <w:sz w:val="18"/>
-          <w:szCs w:val="18"/>
-        </w:rPr>
-        <w:t>🔹</w:t>
-      </w:r>
-      <w:r>
-        <w:rPr>
-          <w:b/>
-          <w:bCs/>
-          <w:sz w:val="18"/>
-          <w:szCs w:val="18"/>
-        </w:rPr>
-        <w:t xml:space="preserve"> Authentication</w:t>
-      </w:r>
-    </w:p>
-    <w:p>
-      <w:pPr>
-        <w:numPr>
-          <w:ilvl w:val="0"/>
-          <w:numId w:val="14"/>
-        </w:numPr>
-        <w:spacing w:after="0"/>
-        <w:rPr>
-          <w:sz w:val="18"/>
-          <w:szCs w:val="18"/>
-        </w:rPr>
-      </w:pPr>
-      <w:r>
-        <w:rPr>
-          <w:sz w:val="18"/>
-          <w:szCs w:val="18"/>
-        </w:rPr>
-        <w:t xml:space="preserve">JWT Auth with </w:t>
-      </w:r>
-      <w:proofErr w:type="spellStart"/>
-      <w:r>
-        <w:rPr>
-          <w:sz w:val="18"/>
-          <w:szCs w:val="18"/>
-        </w:rPr>
-        <w:t>HttpOnly</w:t>
-      </w:r>
-      <w:proofErr w:type="spellEnd"/>
-      <w:r>
-        <w:rPr>
-          <w:sz w:val="18"/>
-          <w:szCs w:val="18"/>
-        </w:rPr>
-        <w:t xml:space="preserve"> cookies.</w:t>
-      </w:r>
-    </w:p>
-    <w:p>
-      <w:pPr>
-        <w:numPr>
-          <w:ilvl w:val="0"/>
-          <w:numId w:val="14"/>
-        </w:numPr>
-        <w:spacing w:after="0"/>
-        <w:rPr>
-          <w:sz w:val="18"/>
-          <w:szCs w:val="18"/>
-        </w:rPr>
-      </w:pPr>
-      <w:r>
-        <w:rPr>
-          <w:sz w:val="18"/>
-          <w:szCs w:val="18"/>
-        </w:rPr>
-        <w:t>User → roles → permissions loaded on login.</w:t>
-      </w:r>
-    </w:p>
-    <w:p>
-      <w:pPr>
-        <w:numPr>
-          <w:ilvl w:val="0"/>
-          <w:numId w:val="14"/>
-        </w:numPr>
-        <w:spacing w:after="0"/>
-        <w:rPr>
-          <w:sz w:val="18"/>
-          <w:szCs w:val="18"/>
-        </w:rPr>
-      </w:pPr>
-      <w:r>
-        <w:rPr>
-          <w:sz w:val="18"/>
-          <w:szCs w:val="18"/>
-        </w:rPr>
-        <w:t>Middleware checks permissions before accessing API.</w:t>
-      </w:r>
-    </w:p>
-    <w:p>
-      <w:pPr>
-        <w:spacing w:after="0"/>
-        <w:rPr>
-          <w:b/>
-          <w:bCs/>
-          <w:sz w:val="18"/>
-          <w:szCs w:val="18"/>
-        </w:rPr>
-      </w:pPr>
-      <w:r>
-        <w:rPr>
-          <w:rFonts w:ascii="Segoe UI Emoji" w:hAnsi="Segoe UI Emoji" w:cs="Segoe UI Emoji"/>
-          <w:b/>
-          <w:bCs/>
-          <w:sz w:val="18"/>
-          <w:szCs w:val="18"/>
-        </w:rPr>
-        <w:t>🔹</w:t>
-      </w:r>
-      <w:r>
-        <w:rPr>
-          <w:b/>
-          <w:bCs/>
-          <w:sz w:val="18"/>
-          <w:szCs w:val="18"/>
-        </w:rPr>
-        <w:t xml:space="preserve"> API Endpoints (Examples)</w:t>
-      </w:r>
-    </w:p>
-    <w:p>
-      <w:pPr>
-        <w:spacing w:after="0"/>
-        <w:rPr>
-          <w:sz w:val="18"/>
-          <w:szCs w:val="18"/>
-        </w:rPr>
-      </w:pPr>
-      <w:r>
-        <w:rPr>
-          <w:b/>
-          <w:bCs/>
-          <w:sz w:val="18"/>
-          <w:szCs w:val="18"/>
-        </w:rPr>
-        <w:t>Auth &amp; Users</w:t>
-      </w:r>
-    </w:p>
-    <w:p>
-      <w:pPr>
-        <w:numPr>
-          <w:ilvl w:val="0"/>
-          <w:numId w:val="15"/>
-        </w:numPr>
-        <w:spacing w:after="0"/>
-        <w:rPr>
-          <w:sz w:val="18"/>
-          <w:szCs w:val="18"/>
-        </w:rPr>
-      </w:pPr>
-      <w:r>
-        <w:rPr>
-          <w:sz w:val="18"/>
-          <w:szCs w:val="18"/>
-        </w:rPr>
-        <w:t>POST /auth/signup</w:t>
-      </w:r>
-    </w:p>
-    <w:p>
-      <w:pPr>
-        <w:numPr>
-          <w:ilvl w:val="0"/>
-          <w:numId w:val="15"/>
-        </w:numPr>
-        <w:spacing w:after="0"/>
-        <w:rPr>
-          <w:sz w:val="18"/>
-          <w:szCs w:val="18"/>
-        </w:rPr>
-      </w:pPr>
-      <w:r>
-        <w:rPr>
-          <w:sz w:val="18"/>
-          <w:szCs w:val="18"/>
-        </w:rPr>
-        <w:t>POST /auth/login</w:t>
-      </w:r>
-    </w:p>
-    <w:p>
-      <w:pPr>
-        <w:numPr>
-          <w:ilvl w:val="0"/>
-          <w:numId w:val="15"/>
-        </w:numPr>
-        <w:spacing w:after="0"/>
-        <w:rPr>
-          <w:sz w:val="18"/>
-          <w:szCs w:val="18"/>
-        </w:rPr>
-      </w:pPr>
-      <w:r>
-        <w:rPr>
-          <w:sz w:val="18"/>
-          <w:szCs w:val="18"/>
-        </w:rPr>
-        <w:t>POST /auth/logout</w:t>
-      </w:r>
-    </w:p>
-    <w:p>
-      <w:pPr>
-        <w:numPr>
-          <w:ilvl w:val="0"/>
-          <w:numId w:val="15"/>
-        </w:numPr>
-        <w:spacing w:after="0"/>
-        <w:rPr>
-          <w:sz w:val="18"/>
-          <w:szCs w:val="18"/>
-        </w:rPr>
-      </w:pPr>
-      <w:r>
-        <w:rPr>
-          <w:sz w:val="18"/>
-          <w:szCs w:val="18"/>
-        </w:rPr>
-        <w:t>GET /users/ (admin only)</w:t>
-      </w:r>
-    </w:p>
-    <w:p>
-      <w:pPr>
-        <w:numPr>
-          <w:ilvl w:val="0"/>
-          <w:numId w:val="15"/>
-        </w:numPr>
-        <w:spacing w:after="0"/>
-        <w:rPr>
-          <w:sz w:val="18"/>
-          <w:szCs w:val="18"/>
-        </w:rPr>
-      </w:pPr>
-      <w:r>
-        <w:rPr>
-          <w:sz w:val="18"/>
-          <w:szCs w:val="18"/>
-        </w:rPr>
-        <w:t>PATCH /users/{id}/role (assign roles)</w:t>
-      </w:r>
-    </w:p>
-    <w:p>
-      <w:pPr>
-        <w:spacing w:after="0"/>
-        <w:rPr>
-          <w:sz w:val="18"/>
-          <w:szCs w:val="18"/>
-        </w:rPr>
-      </w:pPr>
-      <w:r>
-        <w:rPr>
-          <w:b/>
-          <w:bCs/>
-          <w:sz w:val="18"/>
-          <w:szCs w:val="18"/>
-        </w:rPr>
-        <w:t>Roles &amp; Permissions</w:t>
-      </w:r>
-    </w:p>
-    <w:p>
-      <w:pPr>
-        <w:numPr>
-          <w:ilvl w:val="0"/>
-          <w:numId w:val="16"/>
-        </w:numPr>
-        <w:spacing w:after="0"/>
-        <w:rPr>
-          <w:sz w:val="18"/>
-          <w:szCs w:val="18"/>
-        </w:rPr>
-      </w:pPr>
-      <w:r>
-        <w:rPr>
-          <w:sz w:val="18"/>
-          <w:szCs w:val="18"/>
-        </w:rPr>
-        <w:t>POST /roles/ (create role)</w:t>
-      </w:r>
-    </w:p>
-    <w:p>
-      <w:pPr>
-        <w:numPr>
-          <w:ilvl w:val="0"/>
-          <w:numId w:val="16"/>
-        </w:numPr>
-        <w:spacing w:after="0"/>
-        <w:rPr>
-          <w:sz w:val="18"/>
-          <w:szCs w:val="18"/>
-        </w:rPr>
-      </w:pPr>
-      <w:r>
-        <w:rPr>
-          <w:sz w:val="18"/>
-          <w:szCs w:val="18"/>
-        </w:rPr>
-        <w:t>PATCH /roles/{id}/permissions (update permissions)</w:t>
-      </w:r>
-    </w:p>
-    <w:p>
-      <w:pPr>
-        <w:numPr>
-          <w:ilvl w:val="0"/>
-          <w:numId w:val="16"/>
-        </w:numPr>
-        <w:spacing w:after="0"/>
-        <w:rPr>
-          <w:sz w:val="18"/>
-          <w:szCs w:val="18"/>
-        </w:rPr>
-      </w:pPr>
-      <w:r>
-        <w:rPr>
-          <w:sz w:val="18"/>
-          <w:szCs w:val="18"/>
-        </w:rPr>
-        <w:t>GET /roles/</w:t>
-      </w:r>
-    </w:p>
-    <w:p>
-      <w:pPr>
-        <w:spacing w:after="0"/>
-        <w:rPr>
-          <w:sz w:val="18"/>
-          <w:szCs w:val="18"/>
-        </w:rPr>
-      </w:pPr>
-      <w:r>
-        <w:rPr>
-          <w:b/>
-          <w:bCs/>
-          <w:sz w:val="18"/>
-          <w:szCs w:val="18"/>
-        </w:rPr>
-        <w:t>Rooms &amp; Reservations</w:t>
-      </w:r>
-    </w:p>
-    <w:p>
-      <w:pPr>
-        <w:numPr>
-          <w:ilvl w:val="0"/>
-          <w:numId w:val="17"/>
-        </w:numPr>
-        <w:spacing w:after="0"/>
-        <w:rPr>
-          <w:sz w:val="18"/>
-          <w:szCs w:val="18"/>
-        </w:rPr>
-      </w:pPr>
-      <w:r>
-        <w:rPr>
-          <w:sz w:val="18"/>
-          <w:szCs w:val="18"/>
-        </w:rPr>
-        <w:t>GET /rooms/</w:t>
-      </w:r>
-    </w:p>
-    <w:p>
-      <w:pPr>
-        <w:numPr>
-          <w:ilvl w:val="0"/>
-          <w:numId w:val="17"/>
-        </w:numPr>
-        <w:spacing w:after="0"/>
-        <w:rPr>
-          <w:sz w:val="18"/>
-          <w:szCs w:val="18"/>
-        </w:rPr>
-      </w:pPr>
-      <w:r>
-        <w:rPr>
-          <w:sz w:val="18"/>
-          <w:szCs w:val="18"/>
-        </w:rPr>
-        <w:t>POST /reservations/</w:t>
-      </w:r>
-    </w:p>
-    <w:p>
-      <w:pPr>
-        <w:numPr>
-          <w:ilvl w:val="0"/>
-          <w:numId w:val="17"/>
-        </w:numPr>
-        <w:spacing w:after="0"/>
-        <w:rPr>
-          <w:sz w:val="18"/>
-          <w:szCs w:val="18"/>
-        </w:rPr>
-      </w:pPr>
-      <w:r>
-        <w:rPr>
-          <w:sz w:val="18"/>
-          <w:szCs w:val="18"/>
-        </w:rPr>
-        <w:t>PATCH /reservations/{id}/status</w:t>
-      </w:r>
-    </w:p>
-    <w:p>
-      <w:pPr>
-        <w:numPr>
-          <w:ilvl w:val="0"/>
-          <w:numId w:val="17"/>
-        </w:numPr>
-        <w:spacing w:after="0"/>
-        <w:rPr>
-          <w:sz w:val="18"/>
-          <w:szCs w:val="18"/>
-        </w:rPr>
-      </w:pPr>
-      <w:r>
-        <w:rPr>
-          <w:sz w:val="18"/>
-          <w:szCs w:val="18"/>
-        </w:rPr>
-        <w:t>GET /reservations/guest/{id}</w:t>
-      </w:r>
-    </w:p>
-    <w:p>
-      <w:pPr>
-        <w:spacing w:after="0"/>
-        <w:rPr>
-          <w:sz w:val="18"/>
-          <w:szCs w:val="18"/>
-        </w:rPr>
-      </w:pPr>
-      <w:r>
-        <w:rPr>
-          <w:b/>
-          <w:bCs/>
-          <w:sz w:val="18"/>
-          <w:szCs w:val="18"/>
-        </w:rPr>
-        <w:t>Housekeeping</w:t>
-      </w:r>
-    </w:p>
-    <w:p>
-      <w:pPr>
-        <w:numPr>
-          <w:ilvl w:val="0"/>
-          <w:numId w:val="18"/>
-        </w:numPr>
-        <w:spacing w:after="0"/>
-        <w:rPr>
-          <w:sz w:val="18"/>
-          <w:szCs w:val="18"/>
-        </w:rPr>
-      </w:pPr>
-      <w:r>
-        <w:rPr>
-          <w:sz w:val="18"/>
-          <w:szCs w:val="18"/>
-        </w:rPr>
-        <w:t>PATCH /rooms/{id}/status</w:t>
-      </w:r>
-    </w:p>
-    <w:p>
-      <w:pPr>
-        <w:spacing w:after="0"/>
-        <w:rPr>
-          <w:sz w:val="18"/>
-          <w:szCs w:val="18"/>
-        </w:rPr>
-      </w:pPr>
-      <w:r>
-        <w:rPr>
-          <w:b/>
-          <w:bCs/>
-          <w:sz w:val="18"/>
-          <w:szCs w:val="18"/>
-        </w:rPr>
-        <w:t>Maintenance</w:t>
-      </w:r>
-    </w:p>
-    <w:p>
-      <w:pPr>
-        <w:numPr>
-          <w:ilvl w:val="0"/>
-          <w:numId w:val="19"/>
-        </w:numPr>
-        <w:spacing w:after="0"/>
-        <w:rPr>
-          <w:sz w:val="18"/>
-          <w:szCs w:val="18"/>
-        </w:rPr>
-      </w:pPr>
-      <w:r>
-        <w:rPr>
-          <w:sz w:val="18"/>
-          <w:szCs w:val="18"/>
-        </w:rPr>
-        <w:lastRenderedPageBreak/>
-        <w:t>POST /maintenance/ticket/</w:t>
-      </w:r>
-    </w:p>
-    <w:p>
-      <w:pPr>
-        <w:numPr>
-          <w:ilvl w:val="0"/>
-          <w:numId w:val="19"/>
-        </w:numPr>
-        <w:spacing w:after="0"/>
-        <w:rPr>
-          <w:sz w:val="18"/>
-          <w:szCs w:val="18"/>
-        </w:rPr>
-      </w:pPr>
-      <w:r>
-        <w:rPr>
-          <w:sz w:val="18"/>
-          <w:szCs w:val="18"/>
-        </w:rPr>
-        <w:t>PATCH /maintenance/ticket/{id}/status</w:t>
-      </w:r>
-    </w:p>
-    <w:p>
-      <w:pPr>
-        <w:spacing w:after="0"/>
-        <w:rPr>
-          <w:sz w:val="18"/>
-          <w:szCs w:val="18"/>
-        </w:rPr>
-      </w:pPr>
-      <w:r>
-        <w:rPr>
-          <w:b/>
-          <w:bCs/>
-          <w:sz w:val="18"/>
-          <w:szCs w:val="18"/>
-        </w:rPr>
-        <w:t>Food &amp; Beverages</w:t>
-      </w:r>
-    </w:p>
-    <w:p>
-      <w:pPr>
-        <w:numPr>
-          <w:ilvl w:val="0"/>
-          <w:numId w:val="20"/>
-        </w:numPr>
-        <w:spacing w:after="0"/>
-        <w:rPr>
-          <w:sz w:val="18"/>
-          <w:szCs w:val="18"/>
-        </w:rPr>
-      </w:pPr>
-      <w:r>
-        <w:rPr>
-          <w:sz w:val="18"/>
-          <w:szCs w:val="18"/>
-        </w:rPr>
-        <w:t>GET /menu/</w:t>
-      </w:r>
-    </w:p>
-    <w:p>
-      <w:pPr>
-        <w:numPr>
-          <w:ilvl w:val="0"/>
-          <w:numId w:val="20"/>
-        </w:numPr>
-        <w:spacing w:after="0"/>
-        <w:rPr>
-          <w:sz w:val="18"/>
-          <w:szCs w:val="18"/>
-        </w:rPr>
-      </w:pPr>
-      <w:r>
-        <w:rPr>
-          <w:sz w:val="18"/>
-          <w:szCs w:val="18"/>
-        </w:rPr>
-        <w:t>POST /orders/</w:t>
-      </w:r>
-    </w:p>
-    <w:p>
-      <w:pPr>
-        <w:numPr>
-          <w:ilvl w:val="0"/>
-          <w:numId w:val="20"/>
-        </w:numPr>
-        <w:spacing w:after="0"/>
-        <w:rPr>
-          <w:sz w:val="18"/>
-          <w:szCs w:val="18"/>
-        </w:rPr>
-      </w:pPr>
-      <w:r>
-        <w:rPr>
-          <w:sz w:val="18"/>
-          <w:szCs w:val="18"/>
-        </w:rPr>
-        <w:t>PATCH /orders/{id}/status</w:t>
-      </w:r>
-    </w:p>
-    <w:p>
-      <w:pPr>
-        <w:spacing w:after="0"/>
-        <w:rPr>
-          <w:sz w:val="18"/>
-          <w:szCs w:val="18"/>
-        </w:rPr>
-      </w:pPr>
-      <w:r>
-        <w:rPr>
-          <w:b/>
-          <w:bCs/>
-          <w:sz w:val="18"/>
-          <w:szCs w:val="18"/>
-        </w:rPr>
-        <w:t>Billing</w:t>
-      </w:r>
-    </w:p>
-    <w:p>
-      <w:pPr>
-        <w:numPr>
-          <w:ilvl w:val="0"/>
-          <w:numId w:val="21"/>
-        </w:numPr>
-        <w:spacing w:after="0"/>
-        <w:rPr>
-          <w:sz w:val="18"/>
-          <w:szCs w:val="18"/>
-        </w:rPr>
-      </w:pPr>
-      <w:r>
-        <w:rPr>
-          <w:sz w:val="18"/>
-          <w:szCs w:val="18"/>
-        </w:rPr>
-        <w:t>POST /invoice/</w:t>
-      </w:r>
-    </w:p>
-    <w:p>
-      <w:pPr>
-        <w:numPr>
-          <w:ilvl w:val="0"/>
-          <w:numId w:val="21"/>
-        </w:numPr>
-        <w:spacing w:before="100" w:beforeAutospacing="1" w:after="0"/>
-        <w:ind w:left="648" w:right="288"/>
-        <w:rPr>
-          <w:sz w:val="18"/>
-          <w:szCs w:val="18"/>
-        </w:rPr>
-      </w:pPr>
-      <w:r>
-        <w:rPr>
-          <w:sz w:val="18"/>
-          <w:szCs w:val="18"/>
-        </w:rPr>
-        <w:t>GET /invoice/{id}/</w:t>
-      </w:r>
-    </w:p>
-    <w:p>
-      <w:pPr>
-        <w:numPr>
-          <w:ilvl w:val="0"/>
-          <w:numId w:val="21"/>
-        </w:numPr>
-        <w:spacing w:before="100" w:beforeAutospacing="1" w:after="0"/>
-        <w:ind w:left="648" w:right="288"/>
-        <w:rPr>
-          <w:sz w:val="18"/>
-          <w:szCs w:val="18"/>
-        </w:rPr>
-      </w:pPr>
-      <w:r>
-        <w:rPr>
-          <w:sz w:val="18"/>
-          <w:szCs w:val="18"/>
-        </w:rPr>
-        <w:t>POST /transaction/</w:t>
-      </w:r>
-    </w:p>
-    <w:p>
-      <w:pPr>
-        <w:rPr>
-          <w:sz w:val="18"/>
-          <w:szCs w:val="18"/>
-        </w:rPr>
-      </w:pPr>
-    </w:p>
-    <w:p>
-      <w:pPr>
-        <w:spacing w:after="0"/>
-        <w:rPr>
-          <w:b/>
-          <w:bCs/>
-          <w:sz w:val="18"/>
-          <w:szCs w:val="18"/>
-        </w:rPr>
-      </w:pPr>
-      <w:r>
-        <w:rPr>
           <w:rFonts w:ascii="Segoe UI Emoji" w:hAnsi="Segoe UI Emoji" w:cs="Segoe UI Emoji"/>
           <w:b/>
           <w:bCs/>
@@ -5321,6 +4169,7 @@
           <w:sz w:val="18"/>
           <w:szCs w:val="18"/>
         </w:rPr>
+        <w:lastRenderedPageBreak/>
         <w:t>Responsibilities:</w:t>
       </w:r>
     </w:p>
@@ -5697,7 +4546,6 @@
           <w:sz w:val="18"/>
           <w:szCs w:val="18"/>
         </w:rPr>
-        <w:lastRenderedPageBreak/>
         <w:t>Forward orders to kitchen.</w:t>
       </w:r>
     </w:p>
@@ -6222,30 +5070,6 @@
         </w:rPr>
         <w:t xml:space="preserve"> </w:t>
       </w:r>
-      <w:r>
-        <w:rPr>
-          <w:rFonts w:ascii="Segoe UI Emoji" w:hAnsi="Segoe UI Emoji" w:cs="Segoe UI Emoji"/>
-          <w:sz w:val="18"/>
-          <w:szCs w:val="18"/>
-        </w:rPr>
-        <w:t>✅</w:t>
-      </w:r>
-      <w:r>
-        <w:rPr>
-          <w:sz w:val="18"/>
-          <w:szCs w:val="18"/>
-        </w:rPr>
-        <w:t xml:space="preserve"> </w:t>
-      </w:r>
-      <w:r>
-        <w:rPr>
-          <w:i/>
-          <w:iCs/>
-          <w:sz w:val="18"/>
-          <w:szCs w:val="18"/>
-        </w:rPr>
-        <w:t>(already made)</w:t>
-      </w:r>
     </w:p>
     <w:p>
       <w:pPr>
@@ -6335,30 +5159,6 @@
         </w:rPr>
         <w:t xml:space="preserve"> </w:t>
       </w:r>
-      <w:r>
-        <w:rPr>
-          <w:rFonts w:ascii="Segoe UI Emoji" w:hAnsi="Segoe UI Emoji" w:cs="Segoe UI Emoji"/>
-          <w:sz w:val="18"/>
-          <w:szCs w:val="18"/>
-        </w:rPr>
-        <w:t>✅</w:t>
-      </w:r>
-      <w:r>
-        <w:rPr>
-          <w:sz w:val="18"/>
-          <w:szCs w:val="18"/>
-        </w:rPr>
-        <w:t xml:space="preserve"> </w:t>
-      </w:r>
-      <w:r>
-        <w:rPr>
-          <w:i/>
-          <w:iCs/>
-          <w:sz w:val="18"/>
-          <w:szCs w:val="18"/>
-        </w:rPr>
-        <w:t>(already made)</w:t>
-      </w:r>
     </w:p>
     <w:p>
       <w:pPr>
@@ -6708,6 +5508,7 @@
           <w:sz w:val="18"/>
           <w:szCs w:val="18"/>
         </w:rPr>
+        <w:lastRenderedPageBreak/>
         <w:t>Food/extra services charges</w:t>
       </w:r>
     </w:p>
@@ -6748,23 +5549,7 @@
           <w:sz w:val="18"/>
           <w:szCs w:val="18"/>
         </w:rPr>
-        <w:t>Payment gateways (Stripe/</w:t>
-      </w:r>
-      <w:proofErr w:type="spellStart"/>
-      <w:r>
-        <w:rPr>
-          <w:sz w:val="18"/>
-          <w:szCs w:val="18"/>
-        </w:rPr>
-        <w:t>Razorpay</w:t>
-      </w:r>
-      <w:proofErr w:type="spellEnd"/>
-      <w:r>
-        <w:rPr>
-          <w:sz w:val="18"/>
-          <w:szCs w:val="18"/>
-        </w:rPr>
-        <w:t xml:space="preserve"> if needed)</w:t>
+        <w:t>Payment gateways (Stripe/Razorpay if needed)</w:t>
       </w:r>
     </w:p>
     <w:p>
@@ -6943,116 +5728,12 @@
     </w:p>
     <w:p>
       <w:pPr>
-        <w:numPr>
-          <w:ilvl w:val="0"/>
-          <w:numId w:val="30"/>
-        </w:numPr>
-        <w:spacing w:after="0"/>
-        <w:rPr>
-          <w:sz w:val="18"/>
-          <w:szCs w:val="18"/>
-        </w:rPr>
-      </w:pPr>
-      <w:r>
-        <w:rPr>
-          <w:b/>
-          <w:bCs/>
-          <w:sz w:val="18"/>
-          <w:szCs w:val="18"/>
-        </w:rPr>
-        <w:t>Reports &amp; Analytics</w:t>
-      </w:r>
-      <w:r>
-        <w:rPr>
-          <w:sz w:val="18"/>
-          <w:szCs w:val="18"/>
-        </w:rPr>
-        <w:t xml:space="preserve"> </w:t>
-      </w:r>
-      <w:r>
-        <w:rPr>
-          <w:rFonts w:ascii="Segoe UI Emoji" w:hAnsi="Segoe UI Emoji" w:cs="Segoe UI Emoji"/>
-          <w:sz w:val="18"/>
-          <w:szCs w:val="18"/>
-        </w:rPr>
-        <w:t>📊</w:t>
-      </w:r>
-      <w:r>
-        <w:rPr>
-          <w:sz w:val="18"/>
-          <w:szCs w:val="18"/>
-        </w:rPr>
-        <w:t xml:space="preserve"> </w:t>
-      </w:r>
-      <w:r>
-        <w:rPr>
-          <w:i/>
-          <w:iCs/>
-          <w:sz w:val="18"/>
-          <w:szCs w:val="18"/>
-        </w:rPr>
-        <w:t>(later)</w:t>
-      </w:r>
-    </w:p>
-    <w:p>
-      <w:pPr>
-        <w:numPr>
-          <w:ilvl w:val="1"/>
-          <w:numId w:val="30"/>
-        </w:numPr>
-        <w:spacing w:after="0"/>
-        <w:rPr>
-          <w:sz w:val="18"/>
-          <w:szCs w:val="18"/>
-        </w:rPr>
-      </w:pPr>
-      <w:r>
-        <w:rPr>
-          <w:sz w:val="18"/>
-          <w:szCs w:val="18"/>
-        </w:rPr>
-        <w:t>Daily booking reports</w:t>
-      </w:r>
-    </w:p>
-    <w:p>
-      <w:pPr>
-        <w:numPr>
-          <w:ilvl w:val="1"/>
-          <w:numId w:val="30"/>
-        </w:numPr>
-        <w:spacing w:after="0"/>
-        <w:rPr>
-          <w:sz w:val="18"/>
-          <w:szCs w:val="18"/>
-        </w:rPr>
-      </w:pPr>
-      <w:r>
-        <w:rPr>
-          <w:sz w:val="18"/>
-          <w:szCs w:val="18"/>
-        </w:rPr>
-        <w:t>Revenue reports</w:t>
-      </w:r>
-    </w:p>
-    <w:p>
-      <w:pPr>
-        <w:numPr>
-          <w:ilvl w:val="1"/>
-          <w:numId w:val="30"/>
-        </w:numPr>
-        <w:spacing w:after="0"/>
-        <w:rPr>
-          <w:sz w:val="18"/>
-          <w:szCs w:val="18"/>
-        </w:rPr>
-      </w:pPr>
-      <w:r>
-        <w:rPr>
-          <w:sz w:val="18"/>
-          <w:szCs w:val="18"/>
-        </w:rPr>
-        <w:t>Staff activity</w:t>
-      </w:r>
+        <w:spacing w:after="0"/>
+        <w:rPr>
+          <w:sz w:val="18"/>
+          <w:szCs w:val="18"/>
+        </w:rPr>
+      </w:pPr>
     </w:p>
     <w:p>
       <w:pPr>
@@ -7147,7 +5828,6 @@
           <w:sz w:val="18"/>
           <w:szCs w:val="18"/>
         </w:rPr>
-        <w:lastRenderedPageBreak/>
         <w:t>│── Admin/           # Roles, permissions, user management</w:t>
       </w:r>
     </w:p>
@@ -7356,119 +6036,55 @@
           <w:sz w:val="18"/>
           <w:szCs w:val="18"/>
         </w:rPr>
-        <w:t xml:space="preserve">python manage.py </w:t>
-      </w:r>
-      <w:proofErr w:type="spellStart"/>
-      <w:r>
-        <w:rPr>
-          <w:sz w:val="18"/>
-          <w:szCs w:val="18"/>
-        </w:rPr>
-        <w:t>startapp</w:t>
-      </w:r>
-      <w:proofErr w:type="spellEnd"/>
-      <w:r>
-        <w:rPr>
-          <w:sz w:val="18"/>
-          <w:szCs w:val="18"/>
-        </w:rPr>
-        <w:t xml:space="preserve"> Rooms</w:t>
-      </w:r>
-    </w:p>
-    <w:p>
-      <w:pPr>
-        <w:spacing w:after="0"/>
-        <w:rPr>
-          <w:sz w:val="18"/>
-          <w:szCs w:val="18"/>
-        </w:rPr>
-      </w:pPr>
-      <w:r>
-        <w:rPr>
-          <w:sz w:val="18"/>
-          <w:szCs w:val="18"/>
-        </w:rPr>
-        <w:t xml:space="preserve">python manage.py </w:t>
-      </w:r>
-      <w:proofErr w:type="spellStart"/>
-      <w:r>
-        <w:rPr>
-          <w:sz w:val="18"/>
-          <w:szCs w:val="18"/>
-        </w:rPr>
-        <w:t>startapp</w:t>
-      </w:r>
-      <w:proofErr w:type="spellEnd"/>
-      <w:r>
-        <w:rPr>
-          <w:sz w:val="18"/>
-          <w:szCs w:val="18"/>
-        </w:rPr>
-        <w:t xml:space="preserve"> Booking</w:t>
-      </w:r>
-    </w:p>
-    <w:p>
-      <w:pPr>
-        <w:spacing w:after="0"/>
-        <w:rPr>
-          <w:sz w:val="18"/>
-          <w:szCs w:val="18"/>
-        </w:rPr>
-      </w:pPr>
-      <w:r>
-        <w:rPr>
-          <w:sz w:val="18"/>
-          <w:szCs w:val="18"/>
-        </w:rPr>
-        <w:t xml:space="preserve">python manage.py </w:t>
-      </w:r>
-      <w:proofErr w:type="spellStart"/>
-      <w:r>
-        <w:rPr>
-          <w:sz w:val="18"/>
-          <w:szCs w:val="18"/>
-        </w:rPr>
-        <w:t>startapp</w:t>
-      </w:r>
-      <w:proofErr w:type="spellEnd"/>
-      <w:r>
-        <w:rPr>
-          <w:sz w:val="18"/>
-          <w:szCs w:val="18"/>
-        </w:rPr>
-        <w:t xml:space="preserve"> Payments</w:t>
-      </w:r>
-    </w:p>
-    <w:p>
-      <w:pPr>
-        <w:spacing w:after="0"/>
-        <w:rPr>
-          <w:sz w:val="18"/>
-          <w:szCs w:val="18"/>
-        </w:rPr>
-      </w:pPr>
-      <w:r>
-        <w:rPr>
-          <w:sz w:val="18"/>
-          <w:szCs w:val="18"/>
-        </w:rPr>
-        <w:t xml:space="preserve">python manage.py </w:t>
-      </w:r>
-      <w:proofErr w:type="spellStart"/>
-      <w:r>
-        <w:rPr>
-          <w:sz w:val="18"/>
-          <w:szCs w:val="18"/>
-        </w:rPr>
-        <w:t>startapp</w:t>
-      </w:r>
-      <w:proofErr w:type="spellEnd"/>
-      <w:r>
-        <w:rPr>
-          <w:sz w:val="18"/>
-          <w:szCs w:val="18"/>
-        </w:rPr>
-        <w:t xml:space="preserve"> Housekeeping</w:t>
+        <w:t>python manage.py startapp Rooms</w:t>
+      </w:r>
+    </w:p>
+    <w:p>
+      <w:pPr>
+        <w:spacing w:after="0"/>
+        <w:rPr>
+          <w:sz w:val="18"/>
+          <w:szCs w:val="18"/>
+        </w:rPr>
+      </w:pPr>
+      <w:r>
+        <w:rPr>
+          <w:sz w:val="18"/>
+          <w:szCs w:val="18"/>
+        </w:rPr>
+        <w:t>python manage.py startapp Booking</w:t>
+      </w:r>
+    </w:p>
+    <w:p>
+      <w:pPr>
+        <w:spacing w:after="0"/>
+        <w:rPr>
+          <w:sz w:val="18"/>
+          <w:szCs w:val="18"/>
+        </w:rPr>
+      </w:pPr>
+      <w:r>
+        <w:rPr>
+          <w:sz w:val="18"/>
+          <w:szCs w:val="18"/>
+        </w:rPr>
+        <w:t>python manage.py startapp Payments</w:t>
+      </w:r>
+    </w:p>
+    <w:p>
+      <w:pPr>
+        <w:spacing w:after="0"/>
+        <w:rPr>
+          <w:sz w:val="18"/>
+          <w:szCs w:val="18"/>
+        </w:rPr>
+      </w:pPr>
+      <w:r>
+        <w:rPr>
+          <w:sz w:val="18"/>
+          <w:szCs w:val="18"/>
+        </w:rPr>
+        <w:t>python manage.py startapp Housekeeping</w:t>
       </w:r>
     </w:p>
     <w:p>
@@ -7556,14 +6172,6 @@
         </w:rPr>
         <w:t xml:space="preserve">Accounts </w:t>
       </w:r>
-      <w:r>
-        <w:rPr>
-          <w:rFonts w:ascii="Segoe UI Emoji" w:hAnsi="Segoe UI Emoji" w:cs="Segoe UI Emoji"/>
-          <w:sz w:val="18"/>
-          <w:szCs w:val="18"/>
-        </w:rPr>
-        <w:t>✅</w:t>
-      </w:r>
     </w:p>
     <w:p>
       <w:pPr>
@@ -7583,14 +6191,6 @@
           <w:szCs w:val="18"/>
         </w:rPr>
         <w:t xml:space="preserve">Admin </w:t>
-      </w:r>
-      <w:r>
-        <w:rPr>
-          <w:rFonts w:ascii="Segoe UI Emoji" w:hAnsi="Segoe UI Emoji" w:cs="Segoe UI Emoji"/>
-          <w:sz w:val="18"/>
-          <w:szCs w:val="18"/>
-        </w:rPr>
-        <w:t>✅</w:t>
       </w:r>
     </w:p>
     <w:p>

</xml_diff>